<commit_message>
2° versao com inclusao
</commit_message>
<xml_diff>
--- a/Documento/GIT CMD.docx
+++ b/Documento/GIT CMD.docx
@@ -6,36 +6,30 @@
       <w:r>
         <w:t>GIT CMD</w:t>
       </w:r>
-    </w:p>
-    <w:p>
-      <w:pPr>
-        <w:rPr>
-          <w:sz w:val="20"/>
-          <w:szCs w:val="20"/>
-        </w:rPr>
-      </w:pPr>
-      <w:r>
-        <w:rPr>
-          <w:sz w:val="20"/>
-          <w:szCs w:val="20"/>
-        </w:rPr>
-        <w:t xml:space="preserve">1º) </w:t>
-      </w:r>
-      <w:proofErr w:type="spellStart"/>
-      <w:r>
-        <w:rPr>
-          <w:sz w:val="20"/>
-          <w:szCs w:val="20"/>
-        </w:rPr>
-        <w:t>git</w:t>
-      </w:r>
-      <w:proofErr w:type="spellEnd"/>
-      <w:r>
-        <w:rPr>
-          <w:sz w:val="20"/>
-          <w:szCs w:val="20"/>
-        </w:rPr>
-        <w:t xml:space="preserve"> clone </w:t>
+      <w:r>
+        <w:t xml:space="preserve"> – material de a</w:t>
+      </w:r>
+      <w:r>
+        <w:t>ula</w:t>
+      </w:r>
+      <w:bookmarkStart w:id="0" w:name="_GoBack"/>
+      <w:bookmarkEnd w:id="0"/>
+    </w:p>
+    <w:p>
+      <w:pPr>
+        <w:rPr>
+          <w:sz w:val="20"/>
+          <w:szCs w:val="20"/>
+          <w:lang w:val="en-US"/>
+        </w:rPr>
+      </w:pPr>
+      <w:r>
+        <w:rPr>
+          <w:sz w:val="20"/>
+          <w:szCs w:val="20"/>
+          <w:lang w:val="en-US"/>
+        </w:rPr>
+        <w:t xml:space="preserve">1º) git clone </w:t>
       </w:r>
       <w:hyperlink r:id="rId4" w:history="1">
         <w:r>
@@ -43,6 +37,7 @@
             <w:rStyle w:val="Hyperlink"/>
             <w:sz w:val="20"/>
             <w:szCs w:val="20"/>
+            <w:lang w:val="en-US"/>
           </w:rPr>
           <w:t>https://github.com/RenatoJardimParducci/TesteLivros</w:t>
         </w:r>
@@ -70,46 +65,16 @@
         <w:rPr>
           <w:sz w:val="20"/>
           <w:szCs w:val="20"/>
-        </w:rPr>
-      </w:pPr>
-      <w:r>
-        <w:rPr>
-          <w:sz w:val="20"/>
-          <w:szCs w:val="20"/>
-        </w:rPr>
-        <w:t xml:space="preserve">2º) </w:t>
-      </w:r>
-      <w:proofErr w:type="spellStart"/>
-      <w:r>
-        <w:rPr>
-          <w:sz w:val="20"/>
-          <w:szCs w:val="20"/>
-        </w:rPr>
-        <w:t>git</w:t>
-      </w:r>
-      <w:proofErr w:type="spellEnd"/>
-      <w:r>
-        <w:rPr>
-          <w:sz w:val="20"/>
-          <w:szCs w:val="20"/>
-        </w:rPr>
-        <w:t xml:space="preserve"> </w:t>
-      </w:r>
-      <w:proofErr w:type="spellStart"/>
-      <w:r>
-        <w:rPr>
-          <w:sz w:val="20"/>
-          <w:szCs w:val="20"/>
-        </w:rPr>
-        <w:t>config</w:t>
-      </w:r>
-      <w:proofErr w:type="spellEnd"/>
-      <w:r>
-        <w:rPr>
-          <w:sz w:val="20"/>
-          <w:szCs w:val="20"/>
-        </w:rPr>
-        <w:t xml:space="preserve"> –global </w:t>
+          <w:lang w:val="en-US"/>
+        </w:rPr>
+      </w:pPr>
+      <w:r>
+        <w:rPr>
+          <w:sz w:val="20"/>
+          <w:szCs w:val="20"/>
+          <w:lang w:val="en-US"/>
+        </w:rPr>
+        <w:t xml:space="preserve">2º) git config –global </w:t>
       </w:r>
       <w:hyperlink r:id="rId5" w:history="1">
         <w:r>
@@ -117,18 +82,9 @@
             <w:rStyle w:val="Hyperlink"/>
             <w:sz w:val="20"/>
             <w:szCs w:val="20"/>
+            <w:lang w:val="en-US"/>
           </w:rPr>
-          <w:t>user.</w:t>
-        </w:r>
-        <w:bookmarkStart w:id="0" w:name="_GoBack"/>
-        <w:bookmarkEnd w:id="0"/>
-        <w:r>
-          <w:rPr>
-            <w:rStyle w:val="Hyperlink"/>
-            <w:sz w:val="20"/>
-            <w:szCs w:val="20"/>
-          </w:rPr>
-          <w:t>email renatojardimparducci@yahoo.com.br</w:t>
+          <w:t>user.email renatojardimparducci@yahoo.com.br</w:t>
         </w:r>
       </w:hyperlink>
     </w:p>
@@ -146,7 +102,25 @@
           <w:sz w:val="20"/>
           <w:szCs w:val="20"/>
         </w:rPr>
-        <w:t>Para ficar logado no seu usuário GIT e poder sincronizar operações</w:t>
+        <w:t xml:space="preserve">Para ficar </w:t>
+      </w:r>
+      <w:proofErr w:type="spellStart"/>
+      <w:r>
+        <w:rPr>
+          <w:color w:val="808080" w:themeColor="background1" w:themeShade="80"/>
+          <w:sz w:val="20"/>
+          <w:szCs w:val="20"/>
+        </w:rPr>
+        <w:t>logado</w:t>
+      </w:r>
+      <w:proofErr w:type="spellEnd"/>
+      <w:r>
+        <w:rPr>
+          <w:color w:val="808080" w:themeColor="background1" w:themeShade="80"/>
+          <w:sz w:val="20"/>
+          <w:szCs w:val="20"/>
+        </w:rPr>
+        <w:t xml:space="preserve"> no seu usuário GIT e poder sincronizar operações</w:t>
       </w:r>
     </w:p>
     <w:p>
@@ -895,62 +869,16 @@
         <w:rPr>
           <w:sz w:val="20"/>
           <w:szCs w:val="20"/>
-        </w:rPr>
-      </w:pPr>
-      <w:r>
-        <w:rPr>
-          <w:sz w:val="20"/>
-          <w:szCs w:val="20"/>
-        </w:rPr>
-        <w:t xml:space="preserve">10º) </w:t>
-      </w:r>
-      <w:proofErr w:type="spellStart"/>
-      <w:r>
-        <w:rPr>
-          <w:sz w:val="20"/>
-          <w:szCs w:val="20"/>
-        </w:rPr>
-        <w:t>git</w:t>
-      </w:r>
-      <w:proofErr w:type="spellEnd"/>
-      <w:r>
-        <w:rPr>
-          <w:sz w:val="20"/>
-          <w:szCs w:val="20"/>
-        </w:rPr>
-        <w:t xml:space="preserve"> </w:t>
-      </w:r>
-      <w:proofErr w:type="spellStart"/>
-      <w:r>
-        <w:rPr>
-          <w:sz w:val="20"/>
-          <w:szCs w:val="20"/>
-        </w:rPr>
-        <w:t>push</w:t>
-      </w:r>
-      <w:proofErr w:type="spellEnd"/>
-      <w:r>
-        <w:rPr>
-          <w:sz w:val="20"/>
-          <w:szCs w:val="20"/>
-        </w:rPr>
-        <w:t xml:space="preserve"> – u </w:t>
-      </w:r>
-      <w:proofErr w:type="spellStart"/>
-      <w:r>
-        <w:rPr>
-          <w:sz w:val="20"/>
-          <w:szCs w:val="20"/>
-        </w:rPr>
-        <w:t>origin</w:t>
-      </w:r>
-      <w:proofErr w:type="spellEnd"/>
-      <w:r>
-        <w:rPr>
-          <w:sz w:val="20"/>
-          <w:szCs w:val="20"/>
-        </w:rPr>
-        <w:t xml:space="preserve"> Manutencao01</w:t>
+          <w:lang w:val="en-US"/>
+        </w:rPr>
+      </w:pPr>
+      <w:r>
+        <w:rPr>
+          <w:sz w:val="20"/>
+          <w:szCs w:val="20"/>
+          <w:lang w:val="en-US"/>
+        </w:rPr>
+        <w:t>10º) git push – u origin Manutencao01</w:t>
       </w:r>
     </w:p>
     <w:p>
@@ -1024,67 +952,22 @@
         <w:rPr>
           <w:sz w:val="20"/>
           <w:szCs w:val="20"/>
-        </w:rPr>
-      </w:pPr>
-      <w:r>
-        <w:rPr>
-          <w:sz w:val="20"/>
-          <w:szCs w:val="20"/>
-        </w:rPr>
-        <w:t xml:space="preserve">12º) </w:t>
-      </w:r>
-      <w:proofErr w:type="spellStart"/>
-      <w:r>
-        <w:rPr>
-          <w:sz w:val="20"/>
-          <w:szCs w:val="20"/>
-        </w:rPr>
-        <w:t>git</w:t>
-      </w:r>
-      <w:proofErr w:type="spellEnd"/>
-      <w:r>
-        <w:rPr>
-          <w:sz w:val="20"/>
-          <w:szCs w:val="20"/>
-        </w:rPr>
-        <w:t xml:space="preserve"> </w:t>
-      </w:r>
-      <w:proofErr w:type="spellStart"/>
-      <w:r>
-        <w:rPr>
-          <w:sz w:val="20"/>
-          <w:szCs w:val="20"/>
-        </w:rPr>
-        <w:t>pull</w:t>
-      </w:r>
-      <w:proofErr w:type="spellEnd"/>
-      <w:r>
-        <w:rPr>
-          <w:sz w:val="20"/>
-          <w:szCs w:val="20"/>
-        </w:rPr>
-        <w:t xml:space="preserve"> –u </w:t>
-      </w:r>
-      <w:proofErr w:type="spellStart"/>
-      <w:r>
-        <w:rPr>
-          <w:sz w:val="20"/>
-          <w:szCs w:val="20"/>
-        </w:rPr>
-        <w:t>origin</w:t>
-      </w:r>
-      <w:proofErr w:type="spellEnd"/>
-      <w:r>
-        <w:rPr>
-          <w:sz w:val="20"/>
-          <w:szCs w:val="20"/>
-        </w:rPr>
-        <w:t xml:space="preserve"> </w:t>
-      </w:r>
-      <w:r>
-        <w:rPr>
-          <w:sz w:val="20"/>
-          <w:szCs w:val="20"/>
+          <w:lang w:val="en-US"/>
+        </w:rPr>
+      </w:pPr>
+      <w:r>
+        <w:rPr>
+          <w:sz w:val="20"/>
+          <w:szCs w:val="20"/>
+          <w:lang w:val="en-US"/>
+        </w:rPr>
+        <w:t xml:space="preserve">12º) git pull –u origin </w:t>
+      </w:r>
+      <w:r>
+        <w:rPr>
+          <w:sz w:val="20"/>
+          <w:szCs w:val="20"/>
+          <w:lang w:val="en-US"/>
         </w:rPr>
         <w:t>m</w:t>
       </w:r>
@@ -1092,6 +975,7 @@
         <w:rPr>
           <w:sz w:val="20"/>
           <w:szCs w:val="20"/>
+          <w:lang w:val="en-US"/>
         </w:rPr>
         <w:t>aster</w:t>
       </w:r>
@@ -1215,7 +1099,7 @@
       </w:pPr>
     </w:pPrDefault>
   </w:docDefaults>
-  <w:latentStyles w:defLockedState="0" w:defUIPriority="99" w:defSemiHidden="0" w:defUnhideWhenUsed="0" w:defQFormat="0" w:count="376">
+  <w:latentStyles w:defLockedState="0" w:defUIPriority="99" w:defSemiHidden="0" w:defUnhideWhenUsed="0" w:defQFormat="0" w:count="375">
     <w:lsdException w:name="Normal" w:uiPriority="0" w:qFormat="1"/>
     <w:lsdException w:name="heading 1" w:uiPriority="9" w:qFormat="1"/>
     <w:lsdException w:name="heading 2" w:semiHidden="1" w:uiPriority="9" w:unhideWhenUsed="1" w:qFormat="1"/>
@@ -1591,19 +1475,18 @@
     <w:lsdException w:name="Smart Hyperlink" w:semiHidden="1" w:unhideWhenUsed="1"/>
     <w:lsdException w:name="Hashtag" w:semiHidden="1" w:unhideWhenUsed="1"/>
     <w:lsdException w:name="Unresolved Mention" w:semiHidden="1" w:unhideWhenUsed="1"/>
-    <w:lsdException w:name="Smart Link" w:semiHidden="1" w:unhideWhenUsed="1"/>
   </w:latentStyles>
   <w:style w:type="paragraph" w:default="1" w:styleId="Normal">
     <w:name w:val="Normal"/>
     <w:qFormat/>
   </w:style>
-  <w:style w:type="character" w:default="1" w:styleId="Fontepargpadro">
+  <w:style w:type="character" w:default="1" w:styleId="DefaultParagraphFont">
     <w:name w:val="Default Paragraph Font"/>
     <w:uiPriority w:val="1"/>
     <w:semiHidden/>
     <w:unhideWhenUsed/>
   </w:style>
-  <w:style w:type="table" w:default="1" w:styleId="Tabelanormal">
+  <w:style w:type="table" w:default="1" w:styleId="TableNormal">
     <w:name w:val="Normal Table"/>
     <w:uiPriority w:val="99"/>
     <w:semiHidden/>
@@ -1618,7 +1501,7 @@
       </w:tblCellMar>
     </w:tblPr>
   </w:style>
-  <w:style w:type="numbering" w:default="1" w:styleId="Semlista">
+  <w:style w:type="numbering" w:default="1" w:styleId="NoList">
     <w:name w:val="No List"/>
     <w:uiPriority w:val="99"/>
     <w:semiHidden/>
@@ -1626,7 +1509,7 @@
   </w:style>
   <w:style w:type="character" w:styleId="Hyperlink">
     <w:name w:val="Hyperlink"/>
-    <w:basedOn w:val="Fontepargpadro"/>
+    <w:basedOn w:val="DefaultParagraphFont"/>
     <w:uiPriority w:val="99"/>
     <w:unhideWhenUsed/>
     <w:rsid w:val="001D27E4"/>
@@ -1635,9 +1518,9 @@
       <w:u w:val="single"/>
     </w:rPr>
   </w:style>
-  <w:style w:type="character" w:styleId="MenoPendente">
+  <w:style w:type="character" w:styleId="UnresolvedMention">
     <w:name w:val="Unresolved Mention"/>
-    <w:basedOn w:val="Fontepargpadro"/>
+    <w:basedOn w:val="DefaultParagraphFont"/>
     <w:uiPriority w:val="99"/>
     <w:semiHidden/>
     <w:unhideWhenUsed/>

</xml_diff>